<commit_message>
Fix RTF generation; update README
</commit_message>
<xml_diff>
--- a/outputs/motion-auto-9.docx
+++ b/outputs/motion-auto-9.docx
@@ -7,13 +7,13 @@
         <w:pStyle w:val="Heading1"/>
       </w:pPr>
       <w:r>
-        <w:t xml:space="preserve">SUPERIOR COURT OF </w:t>
+        <w:t xml:space="preserve">SUPERIOR COURT OF test12</w:t>
       </w:r>
     </w:p>
     <w:p/>
     <w:p>
       <w:r>
-        <w:t xml:space="preserve">Case No.: </w:t>
+        <w:t xml:space="preserve">Case No.: test1</w:t>
       </w:r>
     </w:p>
     <w:p/>
@@ -49,7 +49,7 @@
     <w:p/>
     <w:p>
       <w:r>
-        <w:t xml:space="preserve">PLEASE TAKE NOTICE that on , or as soon thereafter as the matter may be heard in Department  of the above‑entitled court, located at ,  will and hereby does move the Court for the following relief:</w:t>
+        <w:t xml:space="preserve">PLEASE TAKE NOTICE that on , or as soon thereafter as the matter may be heard in Department  of the above‑entitled court, located at test1,  will and hereby does move the Court for the following relief:</w:t>
       </w:r>
     </w:p>
     <w:p>
@@ -96,7 +96,7 @@
     </w:p>
     <w:p>
       <w:r>
-        <w:t xml:space="preserve"/>
+        <w:t xml:space="preserve">test1</w:t>
       </w:r>
     </w:p>
     <w:p/>
@@ -108,7 +108,7 @@
     <w:p/>
     <w:p>
       <w:r>
-        <w:t xml:space="preserve"/>
+        <w:t xml:space="preserve">test</w:t>
       </w:r>
     </w:p>
     <w:p>

</xml_diff>